<commit_message>
Segunda modificación: Ajuste en la estructura de pestañas
</commit_message>
<xml_diff>
--- a/263nicas del Imperio Bestagon.docx.docx
+++ b/263nicas del Imperio Bestagon.docx.docx
@@ -3,8 +3,11 @@
 <w:document xmlns:ve="http://schemas.openxmlformats.org/markup-compatibility/2006" xmlns:o="urn:schemas-microsoft-com:office:office" xmlns:r="http://schemas.openxmlformats.org/officeDocument/2006/relationships" xmlns:m="http://schemas.openxmlformats.org/officeDocument/2006/math" xmlns:v="urn:schemas-microsoft-com:vml" xmlns:wp="http://schemas.openxmlformats.org/drawingml/2006/wordprocessingDrawing" xmlns:w10="urn:schemas-microsoft-com:office:word" xmlns:w="http://schemas.openxmlformats.org/wordprocessingml/2006/main" xmlns:wne="http://schemas.microsoft.com/office/word/2006/wordml">
   <w:body>
     <w:p>
-      <w:r>
-        <w:t xml:space="preserve"># Crónicas del Imperio </w:t>
+      <w:pPr>
+        <w:jc w:val="both"/>
+      </w:pPr>
+      <w:r>
+        <w:t xml:space="preserve">Crónicas del Imperio </w:t>
       </w:r>
       <w:proofErr w:type="spellStart"/>
       <w:r>
@@ -15,20 +18,26 @@
         <w:t>: Una Historia Verdadera</w:t>
       </w:r>
     </w:p>
-    <w:p/>
-    <w:p>
-      <w:r>
-        <w:t>## De los Orígenes del Imperio y sus Padres Fundadores</w:t>
-      </w:r>
-    </w:p>
-    <w:p/>
-    <w:p>
+    <w:p>
+      <w:pPr>
+        <w:jc w:val="both"/>
+      </w:pPr>
+      <w:r>
+        <w:t>De los Orígenes del Imperio y sus Padres Fundadores</w:t>
+      </w:r>
+    </w:p>
+    <w:p>
+      <w:pPr>
+        <w:jc w:val="both"/>
+      </w:pPr>
       <w:r>
         <w:t>En el año del Señor de 2024, como si la historia se repitiera cual espejo del pasado, dos nobles herederos de los antiguos reinos de Salamanca y Zaragoza, Doña Lucía la Buceadora y Don David el Gimnasta, se encontraron en las festividades de la Feria de Abril en el Reino de Sevilla, tal como antaño hicieran Isabel y Fernando.</w:t>
       </w:r>
     </w:p>
-    <w:p/>
-    <w:p>
+    <w:p>
+      <w:pPr>
+        <w:jc w:val="both"/>
+      </w:pPr>
       <w:r>
         <w:t xml:space="preserve">No fue en un torneo de justas donde sus miradas se cruzaron, sino entre </w:t>
       </w:r>
@@ -49,14 +58,18 @@
         <w:t>.</w:t>
       </w:r>
     </w:p>
-    <w:p/>
-    <w:p>
-      <w:r>
-        <w:t>## Del Himno Imperial</w:t>
-      </w:r>
-    </w:p>
-    <w:p/>
-    <w:p>
+    <w:p>
+      <w:pPr>
+        <w:jc w:val="both"/>
+      </w:pPr>
+      <w:r>
+        <w:t>Del Himno Imperial</w:t>
+      </w:r>
+    </w:p>
+    <w:p>
+      <w:pPr>
+        <w:jc w:val="both"/>
+      </w:pPr>
       <w:r>
         <w:t xml:space="preserve">Los bardos imperiales, inspirados por las musas y guiados por la sabiduría de </w:t>
       </w:r>
@@ -77,14 +90,18 @@
         <w:t xml:space="preserve"> brillan con más intensidad en las arcas imperiales.</w:t>
       </w:r>
     </w:p>
-    <w:p/>
-    <w:p>
-      <w:r>
-        <w:t>## De la Economía y Moneda Imperial</w:t>
-      </w:r>
-    </w:p>
-    <w:p/>
-    <w:p>
+    <w:p>
+      <w:pPr>
+        <w:jc w:val="both"/>
+      </w:pPr>
+      <w:r>
+        <w:t>De la Economía y Moneda Imperial</w:t>
+      </w:r>
+    </w:p>
+    <w:p>
+      <w:pPr>
+        <w:jc w:val="both"/>
+      </w:pPr>
       <w:r>
         <w:t xml:space="preserve">Como todo gran imperio, </w:t>
       </w:r>
@@ -105,57 +122,81 @@
         <w:t>, representada por el más noble de los frailecillos, ave que simboliza la libertad y majestuosidad del imperio. Los economistas imperiales aseguran que su valor es altamente volátil y fluctúa según el nivel de cerveza en sangre de sus gobernantes.</w:t>
       </w:r>
     </w:p>
-    <w:p/>
-    <w:p>
-      <w:r>
-        <w:t>## De las Costumbres y Rituales del Imperio</w:t>
-      </w:r>
-    </w:p>
-    <w:p/>
-    <w:p>
+    <w:p>
+      <w:pPr>
+        <w:jc w:val="both"/>
+      </w:pPr>
+      <w:r>
+        <w:t>De las Costumbres y Rituales del Imperio</w:t>
+      </w:r>
+    </w:p>
+    <w:p>
+      <w:pPr>
+        <w:jc w:val="both"/>
+      </w:pPr>
       <w:r>
         <w:t>Los cronistas imperiales han documentado meticulosamente las sagradas costumbres de sus regentes:</w:t>
       </w:r>
     </w:p>
-    <w:p/>
-    <w:p>
+    <w:p>
+      <w:pPr>
+        <w:jc w:val="both"/>
+      </w:pPr>
+      <w:r>
+        <w:t>• El Ritual del Café Sagrado: ceremonia diaria donde los gobernantes obtienen su poder y energía vital.</w:t>
+      </w:r>
+    </w:p>
+    <w:p>
+      <w:pPr>
+        <w:jc w:val="both"/>
+      </w:pPr>
+      <w:r>
+        <w:t>• Los Entrenamientos Imperiales: donde sus majestades forjan sus cuerpos en templos conocidos vulgarmente como "gimnasios".</w:t>
+      </w:r>
+    </w:p>
+    <w:p>
+      <w:pPr>
+        <w:jc w:val="both"/>
+      </w:pPr>
+      <w:r>
+        <w:t>• El Festín Perpetuo: tradición que dicta que ninguna comida será pequeña y ninguna cerveza quedará sin beber.</w:t>
+      </w:r>
+    </w:p>
+    <w:p>
+      <w:pPr>
+        <w:jc w:val="both"/>
+      </w:pPr>
+      <w:r>
+        <w:t>• El Sacramento de la Última Cena: ritual nocturno donde sus majestades consumen leche con pan, preparándose sabiamente para futuros tiempos de carestía, demostrando así su prudencia y previsión para con el Imperio.</w:t>
+      </w:r>
+    </w:p>
+    <w:p>
+      <w:pPr>
+        <w:jc w:val="both"/>
+      </w:pPr>
+      <w:r>
+        <w:t>Vehículo oficial: la bicicleta</w:t>
+      </w:r>
+    </w:p>
+    <w:p>
+      <w:pPr>
+        <w:jc w:val="both"/>
+      </w:pPr>
+      <w:r>
+        <w:t>De la Gran Reunificación</w:t>
+      </w:r>
+    </w:p>
+    <w:p>
+      <w:pPr>
+        <w:jc w:val="both"/>
+      </w:pPr>
+    </w:p>
+    <w:p>
+      <w:pPr>
+        <w:jc w:val="both"/>
+      </w:pPr>
       <w:r>
         <w:lastRenderedPageBreak/>
-        <w:t>• El Ritual del Café Sagrado: ceremonia diaria donde los gobernantes obtienen su poder y energía vital.</w:t>
-      </w:r>
-    </w:p>
-    <w:p/>
-    <w:p>
-      <w:r>
-        <w:t>• Los Entrenamientos Imperiales: donde sus majestades forjan sus cuerpos en templos conocidos vulgarmente como "gimnasios".</w:t>
-      </w:r>
-    </w:p>
-    <w:p/>
-    <w:p>
-      <w:r>
-        <w:t>• El Festín Perpetuo: tradición que dicta que ninguna comida será pequeña y ninguna cerveza quedará sin beber.</w:t>
-      </w:r>
-    </w:p>
-    <w:p/>
-    <w:p>
-      <w:r>
-        <w:t>• El Sacramento de la Última Cena: ritual nocturno donde sus majestades consumen leche con pan, preparándose sabiamente para futuros tiempos de carestía, demostrando así su prudencia y previsión para con el Imperio.</w:t>
-      </w:r>
-    </w:p>
-    <w:p>
-      <w:r>
-        <w:t>Vehículo oficial: la bicicleta</w:t>
-      </w:r>
-    </w:p>
-    <w:p/>
-    <w:p>
-      <w:r>
-        <w:t>## De la Gran Reunificación</w:t>
-      </w:r>
-    </w:p>
-    <w:p/>
-    <w:p>
-      <w:r>
         <w:t xml:space="preserve">Durante años, el Imperio </w:t>
       </w:r>
       <w:proofErr w:type="spellStart"/>
@@ -175,14 +216,18 @@
         <w:t>"), el año 2025 marcará el inicio de la Gran Reunificación, donde por fin el Imperio tendrá una única sede.</w:t>
       </w:r>
     </w:p>
-    <w:p/>
-    <w:p>
-      <w:r>
-        <w:t>## De las Profecías y el Futuro</w:t>
-      </w:r>
-    </w:p>
-    <w:p/>
-    <w:p>
+    <w:p>
+      <w:pPr>
+        <w:jc w:val="both"/>
+      </w:pPr>
+      <w:r>
+        <w:t>De las Profecías y el Futuro</w:t>
+      </w:r>
+    </w:p>
+    <w:p>
+      <w:pPr>
+        <w:jc w:val="both"/>
+      </w:pPr>
       <w:r>
         <w:t xml:space="preserve">Los augures del Imperio predicen un futuro próspero donde la cerveza fluirá como el agua, los gimnasios serán lugares de peregrinación, y el café será más abundante que el oro. El frailecillo sagrado seguirá vigilando desde las alturas, mientras la </w:t>
       </w:r>
@@ -195,14 +240,28 @@
         <w:t xml:space="preserve"> continúa su inexorable ascenso hacia la luna.</w:t>
       </w:r>
     </w:p>
-    <w:p/>
-    <w:p>
+    <w:p>
+      <w:pPr>
+        <w:jc w:val="both"/>
+      </w:pPr>
+    </w:p>
+    <w:p>
+      <w:pPr>
+        <w:jc w:val="both"/>
+      </w:pPr>
       <w:r>
         <w:t>*Firmado y sellado con sangre 0 negativo,*</w:t>
       </w:r>
     </w:p>
-    <w:p/>
-    <w:p>
+    <w:p>
+      <w:pPr>
+        <w:jc w:val="both"/>
+      </w:pPr>
+    </w:p>
+    <w:p>
+      <w:pPr>
+        <w:jc w:val="both"/>
+      </w:pPr>
       <w:r>
         <w:t xml:space="preserve">*Los Cronistas Oficiales del Imperio </w:t>
       </w:r>

</xml_diff>